<commit_message>
creating use case diagrams mockup
</commit_message>
<xml_diff>
--- a/specification.docx
+++ b/specification.docx
@@ -977,6 +977,466 @@
         </w:drawing>
       </w:r>
     </w:p>
+    <w:p/>
+    <w:p>
+      <w:pPr>
+        <w:pStyle w:val="Nadpis2"/>
+      </w:pPr>
+      <w:r>
+        <w:t>Analýza</w:t>
+      </w:r>
+    </w:p>
+    <w:p>
+      <w:r>
+        <w:t xml:space="preserve">AKTERI: </w:t>
+      </w:r>
+      <w:proofErr w:type="spellStart"/>
+      <w:r>
+        <w:t>Student</w:t>
+      </w:r>
+      <w:proofErr w:type="spellEnd"/>
+    </w:p>
+    <w:p>
+      <w:r>
+        <w:t>1.</w:t>
+      </w:r>
+      <w:r>
+        <w:t xml:space="preserve">)  </w:t>
+      </w:r>
+      <w:proofErr w:type="spellStart"/>
+      <w:r>
+        <w:t>Student</w:t>
+      </w:r>
+      <w:proofErr w:type="spellEnd"/>
+      <w:r>
+        <w:t xml:space="preserve"> sa chce </w:t>
+      </w:r>
+      <w:proofErr w:type="spellStart"/>
+      <w:r>
+        <w:t>zapisat</w:t>
+      </w:r>
+      <w:proofErr w:type="spellEnd"/>
+      <w:r>
+        <w:t xml:space="preserve"> na predmet</w:t>
+      </w:r>
+    </w:p>
+    <w:p>
+      <w:r>
+        <w:t xml:space="preserve">2.) </w:t>
+      </w:r>
+      <w:proofErr w:type="spellStart"/>
+      <w:r>
+        <w:t>SDWorker</w:t>
+      </w:r>
+      <w:proofErr w:type="spellEnd"/>
+      <w:r>
+        <w:t xml:space="preserve"> </w:t>
+      </w:r>
+      <w:proofErr w:type="spellStart"/>
+      <w:r>
+        <w:t>prida</w:t>
+      </w:r>
+      <w:proofErr w:type="spellEnd"/>
+      <w:r>
+        <w:t xml:space="preserve"> </w:t>
+      </w:r>
+      <w:proofErr w:type="spellStart"/>
+      <w:r>
+        <w:t>studenta</w:t>
+      </w:r>
+      <w:proofErr w:type="spellEnd"/>
+    </w:p>
+    <w:p>
+      <w:r>
+        <w:t xml:space="preserve">3.) </w:t>
+      </w:r>
+      <w:proofErr w:type="spellStart"/>
+      <w:r>
+        <w:t>Student</w:t>
+      </w:r>
+      <w:proofErr w:type="spellEnd"/>
+      <w:r>
+        <w:t xml:space="preserve"> sa </w:t>
+      </w:r>
+      <w:proofErr w:type="spellStart"/>
+      <w:r>
+        <w:t>zapise</w:t>
+      </w:r>
+      <w:proofErr w:type="spellEnd"/>
+      <w:r>
+        <w:t xml:space="preserve"> na rozvrh</w:t>
+      </w:r>
+    </w:p>
+    <w:p>
+      <w:r>
+        <w:t xml:space="preserve">4.) </w:t>
+      </w:r>
+      <w:proofErr w:type="spellStart"/>
+      <w:r>
+        <w:t>Ucitel</w:t>
+      </w:r>
+      <w:proofErr w:type="spellEnd"/>
+      <w:r>
+        <w:t xml:space="preserve"> </w:t>
+      </w:r>
+      <w:proofErr w:type="spellStart"/>
+      <w:r>
+        <w:t>ohodnoti</w:t>
+      </w:r>
+      <w:proofErr w:type="spellEnd"/>
+      <w:r>
+        <w:t xml:space="preserve"> </w:t>
+      </w:r>
+      <w:proofErr w:type="spellStart"/>
+      <w:r>
+        <w:t>studenta</w:t>
+      </w:r>
+      <w:proofErr w:type="spellEnd"/>
+    </w:p>
+    <w:p>
+      <w:r>
+        <w:t xml:space="preserve">5.) </w:t>
+      </w:r>
+      <w:proofErr w:type="spellStart"/>
+      <w:r>
+        <w:t>Administrator</w:t>
+      </w:r>
+      <w:proofErr w:type="spellEnd"/>
+      <w:r>
+        <w:t xml:space="preserve"> </w:t>
+      </w:r>
+      <w:proofErr w:type="spellStart"/>
+      <w:r>
+        <w:t>nastavi</w:t>
+      </w:r>
+      <w:proofErr w:type="spellEnd"/>
+      <w:r>
+        <w:t xml:space="preserve"> novy semester</w:t>
+      </w:r>
+    </w:p>
+    <w:p>
+      <w:r>
+        <w:t xml:space="preserve">6.) </w:t>
+      </w:r>
+      <w:proofErr w:type="spellStart"/>
+      <w:r>
+        <w:t>Tajomnik</w:t>
+      </w:r>
+      <w:proofErr w:type="spellEnd"/>
+      <w:r>
+        <w:t xml:space="preserve"> katedry </w:t>
+      </w:r>
+      <w:proofErr w:type="spellStart"/>
+      <w:r>
+        <w:t>zada</w:t>
+      </w:r>
+      <w:proofErr w:type="spellEnd"/>
+      <w:r>
+        <w:t xml:space="preserve"> rozvrh</w:t>
+      </w:r>
+    </w:p>
+    <w:p>
+      <w:r>
+        <w:t xml:space="preserve">7.) </w:t>
+      </w:r>
+      <w:proofErr w:type="spellStart"/>
+      <w:r>
+        <w:t>Pracovnicka</w:t>
+      </w:r>
+      <w:proofErr w:type="spellEnd"/>
+      <w:r>
+        <w:t xml:space="preserve"> </w:t>
+      </w:r>
+      <w:proofErr w:type="spellStart"/>
+      <w:r>
+        <w:t>studijneho</w:t>
+      </w:r>
+      <w:proofErr w:type="spellEnd"/>
+      <w:r>
+        <w:t xml:space="preserve"> </w:t>
+      </w:r>
+      <w:proofErr w:type="spellStart"/>
+      <w:r>
+        <w:t>potvdi</w:t>
+      </w:r>
+      <w:proofErr w:type="spellEnd"/>
+      <w:r>
+        <w:t xml:space="preserve"> </w:t>
+      </w:r>
+      <w:proofErr w:type="spellStart"/>
+      <w:r>
+        <w:t>zapis</w:t>
+      </w:r>
+      <w:proofErr w:type="spellEnd"/>
+    </w:p>
+    <w:p>
+      <w:r>
+        <w:t xml:space="preserve">8.) </w:t>
+      </w:r>
+      <w:proofErr w:type="spellStart"/>
+      <w:r>
+        <w:t>Student</w:t>
+      </w:r>
+      <w:proofErr w:type="spellEnd"/>
+      <w:r>
+        <w:t xml:space="preserve"> si prezrie svoje hodnotenie</w:t>
+      </w:r>
+    </w:p>
+    <w:p>
+      <w:r>
+        <w:t xml:space="preserve">9.) </w:t>
+      </w:r>
+      <w:proofErr w:type="spellStart"/>
+      <w:r>
+        <w:t>Student</w:t>
+      </w:r>
+      <w:proofErr w:type="spellEnd"/>
+      <w:r>
+        <w:t xml:space="preserve"> si pozrie rozvrh</w:t>
+      </w:r>
+    </w:p>
+    <w:p>
+      <w:r>
+        <w:t xml:space="preserve">10.) </w:t>
+      </w:r>
+      <w:proofErr w:type="spellStart"/>
+      <w:r>
+        <w:t>Administrator</w:t>
+      </w:r>
+      <w:proofErr w:type="spellEnd"/>
+      <w:r>
+        <w:t xml:space="preserve"> </w:t>
+      </w:r>
+      <w:proofErr w:type="spellStart"/>
+      <w:r>
+        <w:t>prida</w:t>
+      </w:r>
+      <w:proofErr w:type="spellEnd"/>
+      <w:r>
+        <w:t xml:space="preserve"> novy predmet</w:t>
+      </w:r>
+    </w:p>
+    <w:p>
+      <w:r>
+        <w:t xml:space="preserve">11.) </w:t>
+      </w:r>
+      <w:proofErr w:type="spellStart"/>
+      <w:r>
+        <w:t>Pouzivatel</w:t>
+      </w:r>
+      <w:proofErr w:type="spellEnd"/>
+      <w:r>
+        <w:t xml:space="preserve"> </w:t>
+      </w:r>
+      <w:proofErr w:type="spellStart"/>
+      <w:r>
+        <w:t>informacneho</w:t>
+      </w:r>
+      <w:proofErr w:type="spellEnd"/>
+      <w:r>
+        <w:t xml:space="preserve"> </w:t>
+      </w:r>
+      <w:proofErr w:type="spellStart"/>
+      <w:r>
+        <w:t>systemu</w:t>
+      </w:r>
+      <w:proofErr w:type="spellEnd"/>
+      <w:r>
+        <w:t xml:space="preserve"> vie </w:t>
+      </w:r>
+      <w:proofErr w:type="spellStart"/>
+      <w:r>
+        <w:t>otvorit</w:t>
+      </w:r>
+      <w:proofErr w:type="spellEnd"/>
+      <w:r>
+        <w:t xml:space="preserve"> 50 okien naraz</w:t>
+      </w:r>
+    </w:p>
+    <w:p>
+      <w:pPr>
+        <w:rPr>
+          <w:b/>
+        </w:rPr>
+      </w:pPr>
+      <w:r>
+        <w:rPr>
+          <w:b/>
+        </w:rPr>
+        <w:lastRenderedPageBreak/>
+        <w:t>UC­1: Registruj vozidlo</w:t>
+      </w:r>
+    </w:p>
+    <w:p>
+      <w:r>
+        <w:rPr>
+          <w:b/>
+        </w:rPr>
+        <w:t>Cieľ</w:t>
+      </w:r>
+      <w:r>
+        <w:t>: Zaregistrovať vozidlo do systému</w:t>
+      </w:r>
+    </w:p>
+    <w:p>
+      <w:r>
+        <w:rPr>
+          <w:b/>
+        </w:rPr>
+        <w:t>Primárny aktér</w:t>
+      </w:r>
+      <w:r>
+        <w:t>: Registrátor vozidiel</w:t>
+      </w:r>
+    </w:p>
+    <w:p>
+      <w:r>
+        <w:rPr>
+          <w:b/>
+        </w:rPr>
+        <w:t>Sekundárni aktéri</w:t>
+      </w:r>
+      <w:r>
+        <w:t>: N/A</w:t>
+      </w:r>
+    </w:p>
+    <w:p>
+      <w:r>
+        <w:rPr>
+          <w:b/>
+        </w:rPr>
+        <w:t>Udalosť spustenia</w:t>
+      </w:r>
+      <w:r>
+        <w:t>:</w:t>
+      </w:r>
+    </w:p>
+    <w:p>
+      <w:r>
+        <w:t xml:space="preserve">1. Majiteľ vozidla </w:t>
+      </w:r>
+      <w:proofErr w:type="spellStart"/>
+      <w:r>
+        <w:t>príjde</w:t>
+      </w:r>
+      <w:proofErr w:type="spellEnd"/>
+      <w:r>
+        <w:t xml:space="preserve"> zaregistrovať vozidlo do systému</w:t>
+      </w:r>
+    </w:p>
+    <w:p>
+      <w:r>
+        <w:rPr>
+          <w:b/>
+        </w:rPr>
+        <w:t>Počiatočné podmienky</w:t>
+      </w:r>
+      <w:r>
+        <w:t>:</w:t>
+      </w:r>
+    </w:p>
+    <w:p>
+      <w:r>
+        <w:t>1. Vozidlo nie je zaregistrované v systéme</w:t>
+      </w:r>
+    </w:p>
+    <w:p>
+      <w:r>
+        <w:rPr>
+          <w:b/>
+        </w:rPr>
+        <w:t>Koncové podmienky</w:t>
+      </w:r>
+      <w:r>
+        <w:t>:</w:t>
+      </w:r>
+    </w:p>
+    <w:p>
+      <w:r>
+        <w:t>1. Vozidlo je zaregistrované v systéme</w:t>
+      </w:r>
+    </w:p>
+    <w:p>
+      <w:r>
+        <w:t xml:space="preserve">2. Majiteľ vozidla </w:t>
+      </w:r>
+      <w:proofErr w:type="spellStart"/>
+      <w:r>
+        <w:t>obdržal</w:t>
+      </w:r>
+      <w:proofErr w:type="spellEnd"/>
+      <w:r>
+        <w:t xml:space="preserve"> palubnú jednotku</w:t>
+      </w:r>
+    </w:p>
+    <w:p>
+      <w:r>
+        <w:rPr>
+          <w:b/>
+        </w:rPr>
+        <w:t>Základný scenár</w:t>
+      </w:r>
+      <w:r>
+        <w:t>:</w:t>
+      </w:r>
+    </w:p>
+    <w:p>
+      <w:r>
+        <w:t>1. Registrátor vozidiel v systéme vyberie možnosť pre registráciu vozidiel</w:t>
+      </w:r>
+    </w:p>
+    <w:p>
+      <w:r>
+        <w:t>2. Systém vytvorí záznam o vozidle</w:t>
+      </w:r>
+    </w:p>
+    <w:p>
+      <w:r>
+        <w:t>3. Spusti UC­2: zmeň údaje o vozidle</w:t>
+      </w:r>
+    </w:p>
+    <w:p>
+      <w:pPr>
+        <w:rPr>
+          <w:b/>
+        </w:rPr>
+      </w:pPr>
+      <w:r>
+        <w:rPr>
+          <w:b/>
+        </w:rPr>
+        <w:t xml:space="preserve">Výnimka 1: </w:t>
+      </w:r>
+      <w:r>
+        <w:rPr>
+          <w:b/>
+        </w:rPr>
+        <w:t xml:space="preserve">Blah </w:t>
+      </w:r>
+      <w:proofErr w:type="spellStart"/>
+      <w:r>
+        <w:rPr>
+          <w:b/>
+        </w:rPr>
+        <w:t>blah</w:t>
+      </w:r>
+      <w:proofErr w:type="spellEnd"/>
+    </w:p>
+    <w:p>
+      <w:r>
+        <w:rPr>
+          <w:i/>
+        </w:rPr>
+        <w:t>Udalosť spustenia</w:t>
+      </w:r>
+      <w:r>
+        <w:t xml:space="preserve">: </w:t>
+      </w:r>
+      <w:r>
+        <w:t>50 okien</w:t>
+      </w:r>
+    </w:p>
+    <w:p/>
     <w:sectPr>
       <w:pgSz w:w="11906" w:h="16838"/>
       <w:pgMar w:top="1417" w:right="1417" w:bottom="1417" w:left="1417" w:header="708" w:footer="708" w:gutter="0"/>

</xml_diff>